<commit_message>
dates in plan still referred to September???
</commit_message>
<xml_diff>
--- a/Project 3/project_three_plan.docx
+++ b/Project 3/project_three_plan.docx
@@ -1,6 +1,6 @@
 
 <file path=word/document.xml><?xml version="1.0" encoding="utf-8"?>
-<w:document xmlns:wpc="http://schemas.microsoft.com/office/word/2010/wordprocessingCanvas" xmlns:mo="http://schemas.microsoft.com/office/mac/office/2008/main" xmlns:mc="http://schemas.openxmlformats.org/markup-compatibility/2006" xmlns:mv="urn:schemas-microsoft-com:mac:vml" xmlns:o="urn:schemas-microsoft-com:office:office" xmlns:r="http://schemas.openxmlformats.org/officeDocument/2006/relationships" xmlns:m="http://schemas.openxmlformats.org/officeDocument/2006/math" xmlns:v="urn:schemas-microsoft-com:vml" xmlns:wp14="http://schemas.microsoft.com/office/word/2010/wordprocessingDrawing" xmlns:wp="http://schemas.openxmlformats.org/drawingml/2006/wordprocessingDrawing" xmlns:w10="urn:schemas-microsoft-com:office:word" xmlns:w="http://schemas.openxmlformats.org/wordprocessingml/2006/main" xmlns:w14="http://schemas.microsoft.com/office/word/2010/wordml" xmlns:wpg="http://schemas.microsoft.com/office/word/2010/wordprocessingGroup" xmlns:wpi="http://schemas.microsoft.com/office/word/2010/wordprocessingInk" xmlns:wne="http://schemas.microsoft.com/office/word/2006/wordml" xmlns:wps="http://schemas.microsoft.com/office/word/2010/wordprocessingShape" mc:Ignorable="w14 wp14">
+<w:document xmlns:mo="http://schemas.microsoft.com/office/mac/office/2008/main" xmlns:ve="http://schemas.openxmlformats.org/markup-compatibility/2006" xmlns:mv="urn:schemas-microsoft-com:mac:vml" xmlns:o="urn:schemas-microsoft-com:office:office" xmlns:r="http://schemas.openxmlformats.org/officeDocument/2006/relationships" xmlns:m="http://schemas.openxmlformats.org/officeDocument/2006/math" xmlns:v="urn:schemas-microsoft-com:vml" xmlns:wp="http://schemas.openxmlformats.org/drawingml/2006/wordprocessingDrawing" xmlns:w10="urn:schemas-microsoft-com:office:word" xmlns:w="http://schemas.openxmlformats.org/wordprocessingml/2006/main" xmlns:wne="http://schemas.microsoft.com/office/word/2006/wordml">
   <w:body>
     <w:tbl>
       <w:tblPr>
@@ -15,7 +15,7 @@
           <w:insideV w:val="single" w:sz="4" w:space="0" w:color="auto"/>
         </w:tblBorders>
         <w:tblLayout w:type="fixed"/>
-        <w:tblLook w:val="04A0" w:firstRow="1" w:lastRow="0" w:firstColumn="1" w:lastColumn="0" w:noHBand="0" w:noVBand="1"/>
+        <w:tblLook w:val="04A0"/>
       </w:tblPr>
       <w:tblGrid>
         <w:gridCol w:w="1528"/>
@@ -466,21 +466,12 @@
                 <w:color w:val="000000"/>
               </w:rPr>
             </w:pPr>
-            <w:proofErr w:type="gramStart"/>
-            <w:r>
-              <w:rPr>
-                <w:rFonts w:ascii="Calibri" w:eastAsia="Times New Roman" w:hAnsi="Calibri" w:cs="Times New Roman"/>
-                <w:color w:val="000000"/>
-              </w:rPr>
-              <w:t>n</w:t>
-            </w:r>
-            <w:proofErr w:type="gramEnd"/>
-            <w:r>
-              <w:rPr>
-                <w:rFonts w:ascii="Calibri" w:eastAsia="Times New Roman" w:hAnsi="Calibri" w:cs="Times New Roman"/>
-                <w:color w:val="000000"/>
-              </w:rPr>
-              <w:t>/a</w:t>
+            <w:r>
+              <w:rPr>
+                <w:rFonts w:ascii="Calibri" w:eastAsia="Times New Roman" w:hAnsi="Calibri" w:cs="Times New Roman"/>
+                <w:color w:val="000000"/>
+              </w:rPr>
+              <w:t>n/a</w:t>
             </w:r>
           </w:p>
         </w:tc>
@@ -629,7 +620,14 @@
                 <w:rFonts w:ascii="Calibri" w:eastAsia="Times New Roman" w:hAnsi="Calibri" w:cs="Times New Roman"/>
                 <w:color w:val="000000"/>
               </w:rPr>
-              <w:t xml:space="preserve">Sat 11/10 </w:t>
+              <w:t>Thurs 11/8</w:t>
+            </w:r>
+            <w:r>
+              <w:rPr>
+                <w:rFonts w:ascii="Calibri" w:eastAsia="Times New Roman" w:hAnsi="Calibri" w:cs="Times New Roman"/>
+                <w:color w:val="000000"/>
+              </w:rPr>
+              <w:t xml:space="preserve"> </w:t>
             </w:r>
           </w:p>
         </w:tc>
@@ -859,7 +857,7 @@
                 <w:rFonts w:ascii="Calibri" w:eastAsia="Times New Roman" w:hAnsi="Calibri" w:cs="Times New Roman"/>
                 <w:color w:val="000000"/>
               </w:rPr>
-              <w:t>Thurs 9/13</w:t>
+              <w:t>Thurs 11/15</w:t>
             </w:r>
           </w:p>
         </w:tc>
@@ -883,7 +881,21 @@
                 <w:rFonts w:ascii="Calibri" w:eastAsia="Times New Roman" w:hAnsi="Calibri" w:cs="Times New Roman"/>
                 <w:color w:val="000000"/>
               </w:rPr>
-              <w:t>Sat 9/15</w:t>
+              <w:t>Sat 11</w:t>
+            </w:r>
+            <w:r>
+              <w:rPr>
+                <w:rFonts w:ascii="Calibri" w:eastAsia="Times New Roman" w:hAnsi="Calibri" w:cs="Times New Roman"/>
+                <w:color w:val="000000"/>
+              </w:rPr>
+              <w:t>/1</w:t>
+            </w:r>
+            <w:r>
+              <w:rPr>
+                <w:rFonts w:ascii="Calibri" w:eastAsia="Times New Roman" w:hAnsi="Calibri" w:cs="Times New Roman"/>
+                <w:color w:val="000000"/>
+              </w:rPr>
+              <w:t>7</w:t>
             </w:r>
           </w:p>
         </w:tc>
@@ -907,7 +919,21 @@
                 <w:rFonts w:ascii="Calibri" w:eastAsia="Times New Roman" w:hAnsi="Calibri" w:cs="Times New Roman"/>
                 <w:color w:val="000000"/>
               </w:rPr>
-              <w:t>Sun 9/16</w:t>
+              <w:t>Sun 11</w:t>
+            </w:r>
+            <w:r>
+              <w:rPr>
+                <w:rFonts w:ascii="Calibri" w:eastAsia="Times New Roman" w:hAnsi="Calibri" w:cs="Times New Roman"/>
+                <w:color w:val="000000"/>
+              </w:rPr>
+              <w:t>/1</w:t>
+            </w:r>
+            <w:r>
+              <w:rPr>
+                <w:rFonts w:ascii="Calibri" w:eastAsia="Times New Roman" w:hAnsi="Calibri" w:cs="Times New Roman"/>
+                <w:color w:val="000000"/>
+              </w:rPr>
+              <w:t>8</w:t>
             </w:r>
           </w:p>
         </w:tc>
@@ -1080,7 +1106,7 @@
                 <w:rFonts w:ascii="Calibri" w:eastAsia="Times New Roman" w:hAnsi="Calibri" w:cs="Times New Roman"/>
                 <w:color w:val="000000"/>
               </w:rPr>
-              <w:t>Weds 9/19</w:t>
+              <w:t>Thurs 11/15</w:t>
             </w:r>
           </w:p>
         </w:tc>
@@ -1104,7 +1130,7 @@
                 <w:rFonts w:ascii="Calibri" w:eastAsia="Times New Roman" w:hAnsi="Calibri" w:cs="Times New Roman"/>
                 <w:color w:val="000000"/>
               </w:rPr>
-              <w:t>Sat 9/22</w:t>
+              <w:t>Sat 11/17</w:t>
             </w:r>
           </w:p>
         </w:tc>
@@ -1128,7 +1154,7 @@
                 <w:rFonts w:ascii="Calibri" w:eastAsia="Times New Roman" w:hAnsi="Calibri" w:cs="Times New Roman"/>
                 <w:color w:val="000000"/>
               </w:rPr>
-              <w:t>Sun 9/23</w:t>
+              <w:t>Sun 11/18</w:t>
             </w:r>
           </w:p>
         </w:tc>
@@ -1301,7 +1327,21 @@
                 <w:rFonts w:ascii="Calibri" w:eastAsia="Times New Roman" w:hAnsi="Calibri" w:cs="Times New Roman"/>
                 <w:color w:val="000000"/>
               </w:rPr>
-              <w:t>Mon 9/24</w:t>
+              <w:t>Mon 11</w:t>
+            </w:r>
+            <w:r>
+              <w:rPr>
+                <w:rFonts w:ascii="Calibri" w:eastAsia="Times New Roman" w:hAnsi="Calibri" w:cs="Times New Roman"/>
+                <w:color w:val="000000"/>
+              </w:rPr>
+              <w:t>/2</w:t>
+            </w:r>
+            <w:r>
+              <w:rPr>
+                <w:rFonts w:ascii="Calibri" w:eastAsia="Times New Roman" w:hAnsi="Calibri" w:cs="Times New Roman"/>
+                <w:color w:val="000000"/>
+              </w:rPr>
+              <w:t>0</w:t>
             </w:r>
           </w:p>
         </w:tc>
@@ -1325,14 +1365,21 @@
                 <w:rFonts w:ascii="Calibri" w:eastAsia="Times New Roman" w:hAnsi="Calibri" w:cs="Times New Roman"/>
                 <w:color w:val="000000"/>
               </w:rPr>
-              <w:t>Tues 9/2</w:t>
-            </w:r>
-            <w:r>
-              <w:rPr>
-                <w:rFonts w:ascii="Calibri" w:eastAsia="Times New Roman" w:hAnsi="Calibri" w:cs="Times New Roman"/>
-                <w:color w:val="000000"/>
-              </w:rPr>
-              <w:t>4</w:t>
+              <w:t>Tues 11/</w:t>
+            </w:r>
+            <w:r>
+              <w:rPr>
+                <w:rFonts w:ascii="Calibri" w:eastAsia="Times New Roman" w:hAnsi="Calibri" w:cs="Times New Roman"/>
+                <w:color w:val="000000"/>
+              </w:rPr>
+              <w:t>2</w:t>
+            </w:r>
+            <w:r>
+              <w:rPr>
+                <w:rFonts w:ascii="Calibri" w:eastAsia="Times New Roman" w:hAnsi="Calibri" w:cs="Times New Roman"/>
+                <w:color w:val="000000"/>
+              </w:rPr>
+              <w:t>1</w:t>
             </w:r>
           </w:p>
         </w:tc>
@@ -1363,14 +1410,21 @@
                 <w:rFonts w:ascii="Calibri" w:eastAsia="Times New Roman" w:hAnsi="Calibri" w:cs="Times New Roman"/>
                 <w:color w:val="000000"/>
               </w:rPr>
-              <w:t xml:space="preserve"> 9/2</w:t>
-            </w:r>
-            <w:r>
-              <w:rPr>
-                <w:rFonts w:ascii="Calibri" w:eastAsia="Times New Roman" w:hAnsi="Calibri" w:cs="Times New Roman"/>
-                <w:color w:val="000000"/>
-              </w:rPr>
-              <w:t>5</w:t>
+              <w:t xml:space="preserve"> 11</w:t>
+            </w:r>
+            <w:r>
+              <w:rPr>
+                <w:rFonts w:ascii="Calibri" w:eastAsia="Times New Roman" w:hAnsi="Calibri" w:cs="Times New Roman"/>
+                <w:color w:val="000000"/>
+              </w:rPr>
+              <w:t>/2</w:t>
+            </w:r>
+            <w:r>
+              <w:rPr>
+                <w:rFonts w:ascii="Calibri" w:eastAsia="Times New Roman" w:hAnsi="Calibri" w:cs="Times New Roman"/>
+                <w:color w:val="000000"/>
+              </w:rPr>
+              <w:t>1</w:t>
             </w:r>
           </w:p>
         </w:tc>
@@ -1514,7 +1568,6 @@
                 <w:color w:val="000000"/>
               </w:rPr>
             </w:pPr>
-            <w:proofErr w:type="spellStart"/>
             <w:r>
               <w:rPr>
                 <w:rFonts w:ascii="Calibri" w:eastAsia="Times New Roman" w:hAnsi="Calibri" w:cs="Times New Roman"/>
@@ -1522,7 +1575,6 @@
               </w:rPr>
               <w:t>Skyler</w:t>
             </w:r>
-            <w:proofErr w:type="spellEnd"/>
           </w:p>
         </w:tc>
         <w:tc>
@@ -1545,14 +1597,52 @@
                 <w:rFonts w:ascii="Calibri" w:eastAsia="Times New Roman" w:hAnsi="Calibri" w:cs="Times New Roman"/>
                 <w:color w:val="000000"/>
               </w:rPr>
-              <w:t xml:space="preserve">Mon </w:t>
-            </w:r>
-            <w:r>
-              <w:rPr>
-                <w:rFonts w:ascii="Calibri" w:eastAsia="Times New Roman" w:hAnsi="Calibri" w:cs="Times New Roman"/>
-                <w:color w:val="000000"/>
-              </w:rPr>
-              <w:t>9/2</w:t>
+              <w:t>Tues 11</w:t>
+            </w:r>
+            <w:r>
+              <w:rPr>
+                <w:rFonts w:ascii="Calibri" w:eastAsia="Times New Roman" w:hAnsi="Calibri" w:cs="Times New Roman"/>
+                <w:color w:val="000000"/>
+              </w:rPr>
+              <w:t>/2</w:t>
+            </w:r>
+            <w:r>
+              <w:rPr>
+                <w:rFonts w:ascii="Calibri" w:eastAsia="Times New Roman" w:hAnsi="Calibri" w:cs="Times New Roman"/>
+                <w:color w:val="000000"/>
+              </w:rPr>
+              <w:t>0</w:t>
+            </w:r>
+          </w:p>
+        </w:tc>
+        <w:tc>
+          <w:tcPr>
+            <w:tcW w:w="430" w:type="pct"/>
+            <w:shd w:val="clear" w:color="auto" w:fill="auto"/>
+            <w:noWrap/>
+            <w:vAlign w:val="bottom"/>
+          </w:tcPr>
+          <w:p>
+            <w:pPr>
+              <w:spacing w:after="0" w:line="240" w:lineRule="auto"/>
+              <w:rPr>
+                <w:rFonts w:ascii="Calibri" w:eastAsia="Times New Roman" w:hAnsi="Calibri" w:cs="Times New Roman"/>
+                <w:color w:val="000000"/>
+              </w:rPr>
+            </w:pPr>
+            <w:r>
+              <w:rPr>
+                <w:rFonts w:ascii="Calibri" w:eastAsia="Times New Roman" w:hAnsi="Calibri" w:cs="Times New Roman"/>
+                <w:color w:val="000000"/>
+              </w:rPr>
+              <w:t>Sat 11</w:t>
+            </w:r>
+            <w:r>
+              <w:rPr>
+                <w:rFonts w:ascii="Calibri" w:eastAsia="Times New Roman" w:hAnsi="Calibri" w:cs="Times New Roman"/>
+                <w:color w:val="000000"/>
+              </w:rPr>
+              <w:t>/2</w:t>
             </w:r>
             <w:r>
               <w:rPr>
@@ -1565,44 +1655,6 @@
         </w:tc>
         <w:tc>
           <w:tcPr>
-            <w:tcW w:w="430" w:type="pct"/>
-            <w:shd w:val="clear" w:color="auto" w:fill="auto"/>
-            <w:noWrap/>
-            <w:vAlign w:val="bottom"/>
-          </w:tcPr>
-          <w:p>
-            <w:pPr>
-              <w:spacing w:after="0" w:line="240" w:lineRule="auto"/>
-              <w:rPr>
-                <w:rFonts w:ascii="Calibri" w:eastAsia="Times New Roman" w:hAnsi="Calibri" w:cs="Times New Roman"/>
-                <w:color w:val="000000"/>
-              </w:rPr>
-            </w:pPr>
-            <w:r>
-              <w:rPr>
-                <w:rFonts w:ascii="Calibri" w:eastAsia="Times New Roman" w:hAnsi="Calibri" w:cs="Times New Roman"/>
-                <w:color w:val="000000"/>
-              </w:rPr>
-              <w:t>Mon</w:t>
-            </w:r>
-            <w:r>
-              <w:rPr>
-                <w:rFonts w:ascii="Calibri" w:eastAsia="Times New Roman" w:hAnsi="Calibri" w:cs="Times New Roman"/>
-                <w:color w:val="000000"/>
-              </w:rPr>
-              <w:t xml:space="preserve"> 9/2</w:t>
-            </w:r>
-            <w:r>
-              <w:rPr>
-                <w:rFonts w:ascii="Calibri" w:eastAsia="Times New Roman" w:hAnsi="Calibri" w:cs="Times New Roman"/>
-                <w:color w:val="000000"/>
-              </w:rPr>
-              <w:t>4</w:t>
-            </w:r>
-          </w:p>
-        </w:tc>
-        <w:tc>
-          <w:tcPr>
             <w:tcW w:w="363" w:type="pct"/>
             <w:shd w:val="clear" w:color="auto" w:fill="auto"/>
             <w:noWrap/>
@@ -1621,14 +1673,14 @@
                 <w:rFonts w:ascii="Calibri" w:eastAsia="Times New Roman" w:hAnsi="Calibri" w:cs="Times New Roman"/>
                 <w:color w:val="000000"/>
               </w:rPr>
-              <w:t>Tue</w:t>
-            </w:r>
-            <w:r>
-              <w:rPr>
-                <w:rFonts w:ascii="Calibri" w:eastAsia="Times New Roman" w:hAnsi="Calibri" w:cs="Times New Roman"/>
-                <w:color w:val="000000"/>
-              </w:rPr>
-              <w:t xml:space="preserve"> 9/2</w:t>
+              <w:t>Sun 11</w:t>
+            </w:r>
+            <w:r>
+              <w:rPr>
+                <w:rFonts w:ascii="Calibri" w:eastAsia="Times New Roman" w:hAnsi="Calibri" w:cs="Times New Roman"/>
+                <w:color w:val="000000"/>
+              </w:rPr>
+              <w:t>/2</w:t>
             </w:r>
             <w:r>
               <w:rPr>
@@ -1736,7 +1788,6 @@
                 <w:rFonts w:ascii="Calibri" w:eastAsia="Times New Roman" w:hAnsi="Calibri" w:cs="Times New Roman"/>
                 <w:color w:val="000000"/>
               </w:rPr>
-              <w:lastRenderedPageBreak/>
               <w:t>Final Specifications, Design and Test Plan</w:t>
             </w:r>
           </w:p>
@@ -1780,7 +1831,6 @@
                 <w:color w:val="000000"/>
               </w:rPr>
             </w:pPr>
-            <w:proofErr w:type="spellStart"/>
             <w:r>
               <w:rPr>
                 <w:rFonts w:ascii="Calibri" w:eastAsia="Times New Roman" w:hAnsi="Calibri" w:cs="Times New Roman"/>
@@ -1788,7 +1838,6 @@
               </w:rPr>
               <w:t>Skyler</w:t>
             </w:r>
-            <w:proofErr w:type="spellEnd"/>
           </w:p>
         </w:tc>
         <w:tc>
@@ -1818,14 +1867,21 @@
                 <w:rFonts w:ascii="Calibri" w:eastAsia="Times New Roman" w:hAnsi="Calibri" w:cs="Times New Roman"/>
                 <w:color w:val="000000"/>
               </w:rPr>
-              <w:t xml:space="preserve"> 9/2</w:t>
-            </w:r>
-            <w:r>
-              <w:rPr>
-                <w:rFonts w:ascii="Calibri" w:eastAsia="Times New Roman" w:hAnsi="Calibri" w:cs="Times New Roman"/>
-                <w:color w:val="000000"/>
-              </w:rPr>
-              <w:t>7</w:t>
+              <w:t xml:space="preserve"> 11</w:t>
+            </w:r>
+            <w:r>
+              <w:rPr>
+                <w:rFonts w:ascii="Calibri" w:eastAsia="Times New Roman" w:hAnsi="Calibri" w:cs="Times New Roman"/>
+                <w:color w:val="000000"/>
+              </w:rPr>
+              <w:t>/2</w:t>
+            </w:r>
+            <w:r>
+              <w:rPr>
+                <w:rFonts w:ascii="Calibri" w:eastAsia="Times New Roman" w:hAnsi="Calibri" w:cs="Times New Roman"/>
+                <w:color w:val="000000"/>
+              </w:rPr>
+              <w:t>9</w:t>
             </w:r>
           </w:p>
         </w:tc>
@@ -1849,7 +1905,21 @@
                 <w:rFonts w:ascii="Calibri" w:eastAsia="Times New Roman" w:hAnsi="Calibri" w:cs="Times New Roman"/>
                 <w:color w:val="000000"/>
               </w:rPr>
-              <w:t>Thurs 9/27</w:t>
+              <w:t>Thurs 11/</w:t>
+            </w:r>
+            <w:r>
+              <w:rPr>
+                <w:rFonts w:ascii="Calibri" w:eastAsia="Times New Roman" w:hAnsi="Calibri" w:cs="Times New Roman"/>
+                <w:color w:val="000000"/>
+              </w:rPr>
+              <w:t>2</w:t>
+            </w:r>
+            <w:r>
+              <w:rPr>
+                <w:rFonts w:ascii="Calibri" w:eastAsia="Times New Roman" w:hAnsi="Calibri" w:cs="Times New Roman"/>
+                <w:color w:val="000000"/>
+              </w:rPr>
+              <w:t>9</w:t>
             </w:r>
           </w:p>
         </w:tc>
@@ -1880,14 +1950,21 @@
                 <w:rFonts w:ascii="Calibri" w:eastAsia="Times New Roman" w:hAnsi="Calibri" w:cs="Times New Roman"/>
                 <w:color w:val="000000"/>
               </w:rPr>
-              <w:t xml:space="preserve"> 9/2</w:t>
-            </w:r>
-            <w:r>
-              <w:rPr>
-                <w:rFonts w:ascii="Calibri" w:eastAsia="Times New Roman" w:hAnsi="Calibri" w:cs="Times New Roman"/>
-                <w:color w:val="000000"/>
-              </w:rPr>
-              <w:t>8</w:t>
+              <w:t xml:space="preserve"> 11</w:t>
+            </w:r>
+            <w:r>
+              <w:rPr>
+                <w:rFonts w:ascii="Calibri" w:eastAsia="Times New Roman" w:hAnsi="Calibri" w:cs="Times New Roman"/>
+                <w:color w:val="000000"/>
+              </w:rPr>
+              <w:t>/</w:t>
+            </w:r>
+            <w:r>
+              <w:rPr>
+                <w:rFonts w:ascii="Calibri" w:eastAsia="Times New Roman" w:hAnsi="Calibri" w:cs="Times New Roman"/>
+                <w:color w:val="000000"/>
+              </w:rPr>
+              <w:t>30</w:t>
             </w:r>
           </w:p>
         </w:tc>
@@ -1959,23 +2036,7 @@
                 <w:rFonts w:ascii="Calibri" w:eastAsia="Times New Roman" w:hAnsi="Calibri" w:cs="Times New Roman"/>
                 <w:color w:val="000000"/>
               </w:rPr>
-              <w:t xml:space="preserve">Research and ask for help if </w:t>
-            </w:r>
-            <w:proofErr w:type="gramStart"/>
-            <w:r>
-              <w:rPr>
-                <w:rFonts w:ascii="Calibri" w:eastAsia="Times New Roman" w:hAnsi="Calibri" w:cs="Times New Roman"/>
-                <w:color w:val="000000"/>
-              </w:rPr>
-              <w:t>a</w:t>
-            </w:r>
-            <w:proofErr w:type="gramEnd"/>
-            <w:r>
-              <w:rPr>
-                <w:rFonts w:ascii="Calibri" w:eastAsia="Times New Roman" w:hAnsi="Calibri" w:cs="Times New Roman"/>
-                <w:color w:val="000000"/>
-              </w:rPr>
-              <w:t xml:space="preserve"> especially difficult problem comes up.</w:t>
+              <w:t>Research and ask for help if a especially difficult problem comes up.</w:t>
             </w:r>
           </w:p>
         </w:tc>
@@ -2083,14 +2144,21 @@
                 <w:rFonts w:ascii="Calibri" w:eastAsia="Times New Roman" w:hAnsi="Calibri" w:cs="Times New Roman"/>
                 <w:color w:val="000000"/>
               </w:rPr>
-              <w:t xml:space="preserve"> 9/2</w:t>
-            </w:r>
-            <w:r>
-              <w:rPr>
-                <w:rFonts w:ascii="Calibri" w:eastAsia="Times New Roman" w:hAnsi="Calibri" w:cs="Times New Roman"/>
-                <w:color w:val="000000"/>
-              </w:rPr>
-              <w:t>7</w:t>
+              <w:t xml:space="preserve"> 11</w:t>
+            </w:r>
+            <w:r>
+              <w:rPr>
+                <w:rFonts w:ascii="Calibri" w:eastAsia="Times New Roman" w:hAnsi="Calibri" w:cs="Times New Roman"/>
+                <w:color w:val="000000"/>
+              </w:rPr>
+              <w:t>/2</w:t>
+            </w:r>
+            <w:r>
+              <w:rPr>
+                <w:rFonts w:ascii="Calibri" w:eastAsia="Times New Roman" w:hAnsi="Calibri" w:cs="Times New Roman"/>
+                <w:color w:val="000000"/>
+              </w:rPr>
+              <w:t>9</w:t>
             </w:r>
           </w:p>
         </w:tc>
@@ -2114,7 +2182,21 @@
                 <w:rFonts w:ascii="Calibri" w:eastAsia="Times New Roman" w:hAnsi="Calibri" w:cs="Times New Roman"/>
                 <w:color w:val="000000"/>
               </w:rPr>
-              <w:t>Thurs 9/27</w:t>
+              <w:t>Thurs 11</w:t>
+            </w:r>
+            <w:r>
+              <w:rPr>
+                <w:rFonts w:ascii="Calibri" w:eastAsia="Times New Roman" w:hAnsi="Calibri" w:cs="Times New Roman"/>
+                <w:color w:val="000000"/>
+              </w:rPr>
+              <w:t>/2</w:t>
+            </w:r>
+            <w:r>
+              <w:rPr>
+                <w:rFonts w:ascii="Calibri" w:eastAsia="Times New Roman" w:hAnsi="Calibri" w:cs="Times New Roman"/>
+                <w:color w:val="000000"/>
+              </w:rPr>
+              <w:t>9</w:t>
             </w:r>
           </w:p>
         </w:tc>
@@ -2145,14 +2227,21 @@
                 <w:rFonts w:ascii="Calibri" w:eastAsia="Times New Roman" w:hAnsi="Calibri" w:cs="Times New Roman"/>
                 <w:color w:val="000000"/>
               </w:rPr>
-              <w:t xml:space="preserve"> 9/2</w:t>
-            </w:r>
-            <w:r>
-              <w:rPr>
-                <w:rFonts w:ascii="Calibri" w:eastAsia="Times New Roman" w:hAnsi="Calibri" w:cs="Times New Roman"/>
-                <w:color w:val="000000"/>
-              </w:rPr>
-              <w:t>8</w:t>
+              <w:t xml:space="preserve"> 11</w:t>
+            </w:r>
+            <w:r>
+              <w:rPr>
+                <w:rFonts w:ascii="Calibri" w:eastAsia="Times New Roman" w:hAnsi="Calibri" w:cs="Times New Roman"/>
+                <w:color w:val="000000"/>
+              </w:rPr>
+              <w:t>/</w:t>
+            </w:r>
+            <w:r>
+              <w:rPr>
+                <w:rFonts w:ascii="Calibri" w:eastAsia="Times New Roman" w:hAnsi="Calibri" w:cs="Times New Roman"/>
+                <w:color w:val="000000"/>
+              </w:rPr>
+              <w:t>30</w:t>
             </w:r>
           </w:p>
         </w:tc>
@@ -2244,17 +2333,10 @@
         </w:tc>
       </w:tr>
     </w:tbl>
-    <w:p>
-      <w:pPr>
-        <w:rPr>
-          <w:rFonts w:hint="eastAsia"/>
-        </w:rPr>
-      </w:pPr>
-    </w:p>
+    <w:p/>
     <w:sectPr>
       <w:pgSz w:w="15840" w:h="12240" w:orient="landscape"/>
-      <w:pgMar w:top="1440" w:right="1440" w:bottom="1440" w:left="1440" w:header="720" w:footer="720" w:gutter="0"/>
-      <w:cols w:space="720"/>
+      <w:pgMar w:top="1440" w:right="1440" w:bottom="1440" w:left="1440" w:gutter="0"/>
       <w:docGrid w:linePitch="360"/>
     </w:sectPr>
   </w:body>
@@ -2262,7 +2344,7 @@
 </file>
 
 <file path=word/styles.xml><?xml version="1.0" encoding="utf-8"?>
-<w:styles xmlns:mc="http://schemas.openxmlformats.org/markup-compatibility/2006" xmlns:r="http://schemas.openxmlformats.org/officeDocument/2006/relationships" xmlns:w="http://schemas.openxmlformats.org/wordprocessingml/2006/main" xmlns:w14="http://schemas.microsoft.com/office/word/2010/wordml" mc:Ignorable="w14">
+<w:styles xmlns:r="http://schemas.openxmlformats.org/officeDocument/2006/relationships" xmlns:w="http://schemas.openxmlformats.org/wordprocessingml/2006/main">
   <w:docDefaults>
     <w:rPrDefault>
       <w:rPr>
@@ -2424,15 +2506,14 @@
   </w:style>
   <w:style w:type="character" w:default="1" w:styleId="DefaultParagraphFont">
     <w:name w:val="Default Paragraph Font"/>
-    <w:uiPriority w:val="1"/>
     <w:semiHidden/>
     <w:unhideWhenUsed/>
   </w:style>
   <w:style w:type="table" w:default="1" w:styleId="TableNormal">
     <w:name w:val="Normal Table"/>
-    <w:uiPriority w:val="99"/>
     <w:semiHidden/>
     <w:unhideWhenUsed/>
+    <w:qFormat/>
     <w:tblPr>
       <w:tblInd w:w="0" w:type="dxa"/>
       <w:tblCellMar>
@@ -2445,7 +2526,6 @@
   </w:style>
   <w:style w:type="numbering" w:default="1" w:styleId="NoList">
     <w:name w:val="No List"/>
-    <w:uiPriority w:val="99"/>
     <w:semiHidden/>
     <w:unhideWhenUsed/>
   </w:style>

</xml_diff>

<commit_message>
changed deadline for test plan
</commit_message>
<xml_diff>
--- a/Project 3/project_three_plan.docx
+++ b/Project 3/project_three_plan.docx
@@ -370,6 +370,7 @@
                 <w:color w:val="000000"/>
               </w:rPr>
             </w:pPr>
+            <w:proofErr w:type="spellStart"/>
             <w:r>
               <w:rPr>
                 <w:rFonts w:ascii="Calibri" w:eastAsia="Times New Roman" w:hAnsi="Calibri" w:cs="Times New Roman"/>
@@ -377,6 +378,7 @@
               </w:rPr>
               <w:t>Siyao</w:t>
             </w:r>
+            <w:proofErr w:type="spellEnd"/>
           </w:p>
         </w:tc>
         <w:tc>
@@ -466,12 +468,21 @@
                 <w:color w:val="000000"/>
               </w:rPr>
             </w:pPr>
-            <w:r>
-              <w:rPr>
-                <w:rFonts w:ascii="Calibri" w:eastAsia="Times New Roman" w:hAnsi="Calibri" w:cs="Times New Roman"/>
-                <w:color w:val="000000"/>
-              </w:rPr>
-              <w:t>n/a</w:t>
+            <w:proofErr w:type="gramStart"/>
+            <w:r>
+              <w:rPr>
+                <w:rFonts w:ascii="Calibri" w:eastAsia="Times New Roman" w:hAnsi="Calibri" w:cs="Times New Roman"/>
+                <w:color w:val="000000"/>
+              </w:rPr>
+              <w:t>n</w:t>
+            </w:r>
+            <w:proofErr w:type="gramEnd"/>
+            <w:r>
+              <w:rPr>
+                <w:rFonts w:ascii="Calibri" w:eastAsia="Times New Roman" w:hAnsi="Calibri" w:cs="Times New Roman"/>
+                <w:color w:val="000000"/>
+              </w:rPr>
+              <w:t>/a</w:t>
             </w:r>
           </w:p>
         </w:tc>
@@ -514,12 +525,21 @@
                 <w:color w:val="000000"/>
               </w:rPr>
             </w:pPr>
-            <w:r>
-              <w:rPr>
-                <w:rFonts w:ascii="Calibri" w:eastAsia="Times New Roman" w:hAnsi="Calibri" w:cs="Times New Roman"/>
-                <w:color w:val="000000"/>
-              </w:rPr>
-              <w:t>Siyao will be maintaining and updating the plan if anything needs to be changed.</w:t>
+            <w:proofErr w:type="spellStart"/>
+            <w:r>
+              <w:rPr>
+                <w:rFonts w:ascii="Calibri" w:eastAsia="Times New Roman" w:hAnsi="Calibri" w:cs="Times New Roman"/>
+                <w:color w:val="000000"/>
+              </w:rPr>
+              <w:t>Siyao</w:t>
+            </w:r>
+            <w:proofErr w:type="spellEnd"/>
+            <w:r>
+              <w:rPr>
+                <w:rFonts w:ascii="Calibri" w:eastAsia="Times New Roman" w:hAnsi="Calibri" w:cs="Times New Roman"/>
+                <w:color w:val="000000"/>
+              </w:rPr>
+              <w:t xml:space="preserve"> will be maintaining and updating the plan if anything needs to be changed.</w:t>
             </w:r>
           </w:p>
         </w:tc>
@@ -828,6 +848,7 @@
                 <w:color w:val="000000"/>
               </w:rPr>
             </w:pPr>
+            <w:proofErr w:type="spellStart"/>
             <w:r>
               <w:rPr>
                 <w:rFonts w:ascii="Calibri" w:eastAsia="Times New Roman" w:hAnsi="Calibri" w:cs="Times New Roman"/>
@@ -835,6 +856,7 @@
               </w:rPr>
               <w:t>Siyao</w:t>
             </w:r>
+            <w:proofErr w:type="spellEnd"/>
           </w:p>
         </w:tc>
         <w:tc>
@@ -1058,7 +1080,21 @@
                 <w:rFonts w:ascii="Calibri" w:eastAsia="Times New Roman" w:hAnsi="Calibri" w:cs="Times New Roman"/>
                 <w:color w:val="000000"/>
               </w:rPr>
-              <w:t>Sun 11/18</w:t>
+              <w:t xml:space="preserve">~ Wed </w:t>
+            </w:r>
+            <w:r>
+              <w:rPr>
+                <w:rFonts w:ascii="Calibri" w:eastAsia="Times New Roman" w:hAnsi="Calibri" w:cs="Times New Roman"/>
+                <w:color w:val="000000"/>
+              </w:rPr>
+              <w:t>11/</w:t>
+            </w:r>
+            <w:r>
+              <w:rPr>
+                <w:rFonts w:ascii="Calibri" w:eastAsia="Times New Roman" w:hAnsi="Calibri" w:cs="Times New Roman"/>
+                <w:color w:val="000000"/>
+              </w:rPr>
+              <w:t>21</w:t>
             </w:r>
           </w:p>
         </w:tc>
@@ -1106,7 +1142,7 @@
                 <w:rFonts w:ascii="Calibri" w:eastAsia="Times New Roman" w:hAnsi="Calibri" w:cs="Times New Roman"/>
                 <w:color w:val="000000"/>
               </w:rPr>
-              <w:t>Thurs 11/15</w:t>
+              <w:t>Tues 11/20</w:t>
             </w:r>
           </w:p>
         </w:tc>
@@ -1130,7 +1166,21 @@
                 <w:rFonts w:ascii="Calibri" w:eastAsia="Times New Roman" w:hAnsi="Calibri" w:cs="Times New Roman"/>
                 <w:color w:val="000000"/>
               </w:rPr>
-              <w:t>Sat 11/17</w:t>
+              <w:t>Wed</w:t>
+            </w:r>
+            <w:r>
+              <w:rPr>
+                <w:rFonts w:ascii="Calibri" w:eastAsia="Times New Roman" w:hAnsi="Calibri" w:cs="Times New Roman"/>
+                <w:color w:val="000000"/>
+              </w:rPr>
+              <w:t xml:space="preserve"> 11/</w:t>
+            </w:r>
+            <w:r>
+              <w:rPr>
+                <w:rFonts w:ascii="Calibri" w:eastAsia="Times New Roman" w:hAnsi="Calibri" w:cs="Times New Roman"/>
+                <w:color w:val="000000"/>
+              </w:rPr>
+              <w:t>21</w:t>
             </w:r>
           </w:p>
         </w:tc>
@@ -1154,7 +1204,21 @@
                 <w:rFonts w:ascii="Calibri" w:eastAsia="Times New Roman" w:hAnsi="Calibri" w:cs="Times New Roman"/>
                 <w:color w:val="000000"/>
               </w:rPr>
-              <w:t>Sun 11/18</w:t>
+              <w:t>Wed</w:t>
+            </w:r>
+            <w:r>
+              <w:rPr>
+                <w:rFonts w:ascii="Calibri" w:eastAsia="Times New Roman" w:hAnsi="Calibri" w:cs="Times New Roman"/>
+                <w:color w:val="000000"/>
+              </w:rPr>
+              <w:t xml:space="preserve"> 11/</w:t>
+            </w:r>
+            <w:r>
+              <w:rPr>
+                <w:rFonts w:ascii="Calibri" w:eastAsia="Times New Roman" w:hAnsi="Calibri" w:cs="Times New Roman"/>
+                <w:color w:val="000000"/>
+              </w:rPr>
+              <w:t>21</w:t>
             </w:r>
           </w:p>
         </w:tc>
@@ -1279,6 +1343,13 @@
                 <w:rFonts w:ascii="Calibri" w:eastAsia="Times New Roman" w:hAnsi="Calibri" w:cs="Times New Roman"/>
                 <w:color w:val="000000"/>
               </w:rPr>
+              <w:t>~</w:t>
+            </w:r>
+            <w:r>
+              <w:rPr>
+                <w:rFonts w:ascii="Calibri" w:eastAsia="Times New Roman" w:hAnsi="Calibri" w:cs="Times New Roman"/>
+                <w:color w:val="000000"/>
+              </w:rPr>
               <w:t>Sun 11/25</w:t>
             </w:r>
           </w:p>
@@ -1549,6 +1620,13 @@
                 <w:rFonts w:ascii="Calibri" w:eastAsia="Times New Roman" w:hAnsi="Calibri" w:cs="Times New Roman"/>
                 <w:color w:val="000000"/>
               </w:rPr>
+              <w:t>~</w:t>
+            </w:r>
+            <w:r>
+              <w:rPr>
+                <w:rFonts w:ascii="Calibri" w:eastAsia="Times New Roman" w:hAnsi="Calibri" w:cs="Times New Roman"/>
+                <w:color w:val="000000"/>
+              </w:rPr>
               <w:t>Sun 11/25</w:t>
             </w:r>
           </w:p>
@@ -1568,6 +1646,7 @@
                 <w:color w:val="000000"/>
               </w:rPr>
             </w:pPr>
+            <w:proofErr w:type="spellStart"/>
             <w:r>
               <w:rPr>
                 <w:rFonts w:ascii="Calibri" w:eastAsia="Times New Roman" w:hAnsi="Calibri" w:cs="Times New Roman"/>
@@ -1575,6 +1654,7 @@
               </w:rPr>
               <w:t>Skyler</w:t>
             </w:r>
+            <w:proofErr w:type="spellEnd"/>
           </w:p>
         </w:tc>
         <w:tc>
@@ -1831,6 +1911,7 @@
                 <w:color w:val="000000"/>
               </w:rPr>
             </w:pPr>
+            <w:proofErr w:type="spellStart"/>
             <w:r>
               <w:rPr>
                 <w:rFonts w:ascii="Calibri" w:eastAsia="Times New Roman" w:hAnsi="Calibri" w:cs="Times New Roman"/>
@@ -1838,6 +1919,7 @@
               </w:rPr>
               <w:t>Skyler</w:t>
             </w:r>
+            <w:proofErr w:type="spellEnd"/>
           </w:p>
         </w:tc>
         <w:tc>
@@ -2036,7 +2118,23 @@
                 <w:rFonts w:ascii="Calibri" w:eastAsia="Times New Roman" w:hAnsi="Calibri" w:cs="Times New Roman"/>
                 <w:color w:val="000000"/>
               </w:rPr>
-              <w:t>Research and ask for help if a especially difficult problem comes up.</w:t>
+              <w:t xml:space="preserve">Research and ask for help if </w:t>
+            </w:r>
+            <w:proofErr w:type="gramStart"/>
+            <w:r>
+              <w:rPr>
+                <w:rFonts w:ascii="Calibri" w:eastAsia="Times New Roman" w:hAnsi="Calibri" w:cs="Times New Roman"/>
+                <w:color w:val="000000"/>
+              </w:rPr>
+              <w:t>a</w:t>
+            </w:r>
+            <w:proofErr w:type="gramEnd"/>
+            <w:r>
+              <w:rPr>
+                <w:rFonts w:ascii="Calibri" w:eastAsia="Times New Roman" w:hAnsi="Calibri" w:cs="Times New Roman"/>
+                <w:color w:val="000000"/>
+              </w:rPr>
+              <w:t xml:space="preserve"> especially difficult problem comes up.</w:t>
             </w:r>
           </w:p>
         </w:tc>

</xml_diff>